<commit_message>
Module 2 Project Commit
</commit_message>
<xml_diff>
--- a/Module 2/Activity/AVanraden_Module2Activity_05152019.docx
+++ b/Module 2/Activity/AVanraden_Module2Activity_05152019.docx
@@ -4,206 +4,82 @@
   <w:body>
     <w:p>
       <w:r>
-        <w:t>#1 – FileZilla folders have been set up and have the necessary content in them.</w:t>
+        <w:t xml:space="preserve">URL = </w:t>
       </w:r>
+      <w:hyperlink r:id="rId6" w:history="1">
+        <w:r>
+          <w:rPr>
+            <w:rStyle w:val="Hyperlink"/>
+          </w:rPr>
+          <w:t>http://sotd.u</w:t>
+        </w:r>
+        <w:r>
+          <w:rPr>
+            <w:rStyle w:val="Hyperlink"/>
+          </w:rPr>
+          <w:t>s</w:t>
+        </w:r>
+        <w:r>
+          <w:rPr>
+            <w:rStyle w:val="Hyperlink"/>
+          </w:rPr>
+          <w:t>/austinvanraden/CIS4655C</w:t>
+        </w:r>
+        <w:r>
+          <w:rPr>
+            <w:rStyle w:val="Hyperlink"/>
+          </w:rPr>
+          <w:t>-</w:t>
+        </w:r>
+        <w:r>
+          <w:rPr>
+            <w:rStyle w:val="Hyperlink"/>
+          </w:rPr>
+          <w:t>W</w:t>
+        </w:r>
+        <w:r>
+          <w:rPr>
+            <w:rStyle w:val="Hyperlink"/>
+          </w:rPr>
+          <w:t>ebDev/Module%202/Activity/mod1_ex1.html</w:t>
+        </w:r>
+      </w:hyperlink>
     </w:p>
+    <w:p/>
     <w:p>
-      <w:r>
-        <w:rPr>
-          <w:noProof/>
-        </w:rPr>
-        <w:drawing>
-          <wp:inline distT="0" distB="0" distL="0" distR="0" wp14:anchorId="59D6B0CE" wp14:editId="1C49BFE8">
-            <wp:extent cx="4886325" cy="3409950"/>
-            <wp:effectExtent l="0" t="0" r="9525" b="0"/>
-            <wp:docPr id="1" name="Picture 1"/>
-            <wp:cNvGraphicFramePr>
-              <a:graphicFrameLocks xmlns:a="http://schemas.openxmlformats.org/drawingml/2006/main" noChangeAspect="1"/>
-            </wp:cNvGraphicFramePr>
-            <a:graphic xmlns:a="http://schemas.openxmlformats.org/drawingml/2006/main">
-              <a:graphicData uri="http://schemas.openxmlformats.org/drawingml/2006/picture">
-                <pic:pic xmlns:pic="http://schemas.openxmlformats.org/drawingml/2006/picture">
-                  <pic:nvPicPr>
-                    <pic:cNvPr id="1" name=""/>
-                    <pic:cNvPicPr/>
-                  </pic:nvPicPr>
-                  <pic:blipFill>
-                    <a:blip r:embed="rId6"/>
-                    <a:stretch>
-                      <a:fillRect/>
-                    </a:stretch>
-                  </pic:blipFill>
-                  <pic:spPr>
-                    <a:xfrm>
-                      <a:off x="0" y="0"/>
-                      <a:ext cx="4886325" cy="3409950"/>
-                    </a:xfrm>
-                    <a:prstGeom prst="rect">
-                      <a:avLst/>
-                    </a:prstGeom>
-                  </pic:spPr>
-                </pic:pic>
-              </a:graphicData>
-            </a:graphic>
-          </wp:inline>
-        </w:drawing>
-      </w:r>
-    </w:p>
-    <w:p>
-      <w:r>
-        <w:t>#2 – Visual Studio Code will be my editor.  Folders have been set up.</w:t>
-      </w:r>
-    </w:p>
-    <w:p>
-      <w:r>
-        <w:rPr>
-          <w:noProof/>
-        </w:rPr>
-        <w:drawing>
-          <wp:inline distT="0" distB="0" distL="0" distR="0" wp14:anchorId="64C0B64D" wp14:editId="71DD5DEA">
-            <wp:extent cx="1855039" cy="3733800"/>
-            <wp:effectExtent l="0" t="0" r="0" b="0"/>
-            <wp:docPr id="3" name="Picture 3"/>
-            <wp:cNvGraphicFramePr>
-              <a:graphicFrameLocks xmlns:a="http://schemas.openxmlformats.org/drawingml/2006/main" noChangeAspect="1"/>
-            </wp:cNvGraphicFramePr>
-            <a:graphic xmlns:a="http://schemas.openxmlformats.org/drawingml/2006/main">
-              <a:graphicData uri="http://schemas.openxmlformats.org/drawingml/2006/picture">
-                <pic:pic xmlns:pic="http://schemas.openxmlformats.org/drawingml/2006/picture">
-                  <pic:nvPicPr>
-                    <pic:cNvPr id="1" name=""/>
-                    <pic:cNvPicPr/>
-                  </pic:nvPicPr>
-                  <pic:blipFill>
-                    <a:blip r:embed="rId7"/>
-                    <a:stretch>
-                      <a:fillRect/>
-                    </a:stretch>
-                  </pic:blipFill>
-                  <pic:spPr>
-                    <a:xfrm>
-                      <a:off x="0" y="0"/>
-                      <a:ext cx="1863841" cy="3751516"/>
-                    </a:xfrm>
-                    <a:prstGeom prst="rect">
-                      <a:avLst/>
-                    </a:prstGeom>
-                  </pic:spPr>
-                </pic:pic>
-              </a:graphicData>
-            </a:graphic>
-          </wp:inline>
-        </w:drawing>
-      </w:r>
-    </w:p>
-    <w:p>
-      <w:r>
-        <w:br w:type="page"/>
-      </w:r>
-    </w:p>
-    <w:p>
-      <w:r>
-        <w:lastRenderedPageBreak/>
-        <w:t>#3 – URL to the Hello World page.</w:t>
-      </w:r>
-    </w:p>
-    <w:p>
-      <w:r>
-        <w:fldChar w:fldCharType="begin"/>
-      </w:r>
-      <w:r>
-        <w:instrText xml:space="preserve"> HYPERLINK "http://sotd.us/austinvanraden/CIS4655C-WebDev/Module%201/Activity/mod1_ex1.html" </w:instrText>
-      </w:r>
-      <w:r>
-        <w:fldChar w:fldCharType="separate"/>
-      </w:r>
-      <w:r>
-        <w:rPr>
-          <w:rStyle w:val="Hyperlink"/>
-        </w:rPr>
-        <w:t>http://sotd.us/austinvanraden/CIS4655C-WebDev/Module%201/Activity/mod1_ex1.html</w:t>
-      </w:r>
-      <w:r>
-        <w:fldChar w:fldCharType="end"/>
-      </w:r>
-    </w:p>
-    <w:p>
-      <w:r>
-        <w:t>#4 – Hello World Webpage</w:t>
-      </w:r>
-    </w:p>
-    <w:p>
-      <w:r>
-        <w:rPr>
-          <w:noProof/>
-        </w:rPr>
-        <w:drawing>
-          <wp:inline distT="0" distB="0" distL="0" distR="0" wp14:anchorId="489779A5" wp14:editId="04ECE5EE">
-            <wp:extent cx="5943600" cy="2499995"/>
-            <wp:effectExtent l="0" t="0" r="0" b="0"/>
-            <wp:docPr id="4" name="Picture 4"/>
-            <wp:cNvGraphicFramePr>
-              <a:graphicFrameLocks xmlns:a="http://schemas.openxmlformats.org/drawingml/2006/main" noChangeAspect="1"/>
-            </wp:cNvGraphicFramePr>
-            <a:graphic xmlns:a="http://schemas.openxmlformats.org/drawingml/2006/main">
-              <a:graphicData uri="http://schemas.openxmlformats.org/drawingml/2006/picture">
-                <pic:pic xmlns:pic="http://schemas.openxmlformats.org/drawingml/2006/picture">
-                  <pic:nvPicPr>
-                    <pic:cNvPr id="1" name=""/>
-                    <pic:cNvPicPr/>
-                  </pic:nvPicPr>
-                  <pic:blipFill>
-                    <a:blip r:embed="rId8"/>
-                    <a:stretch>
-                      <a:fillRect/>
-                    </a:stretch>
-                  </pic:blipFill>
-                  <pic:spPr>
-                    <a:xfrm>
-                      <a:off x="0" y="0"/>
-                      <a:ext cx="5943600" cy="2499995"/>
-                    </a:xfrm>
-                    <a:prstGeom prst="rect">
-                      <a:avLst/>
-                    </a:prstGeom>
-                  </pic:spPr>
-                </pic:pic>
-              </a:graphicData>
-            </a:graphic>
-          </wp:inline>
-        </w:drawing>
-      </w:r>
-    </w:p>
-    <w:p>
-      <w:r>
-        <w:t xml:space="preserve">#5 – </w:t>
-      </w:r>
       <w:proofErr w:type="spellStart"/>
       <w:r>
         <w:t>Github</w:t>
       </w:r>
       <w:proofErr w:type="spellEnd"/>
       <w:r>
-        <w:t xml:space="preserve"> acc</w:t>
+        <w:t xml:space="preserve"> repo = </w:t>
       </w:r>
-      <w:bookmarkStart w:id="0" w:name="_GoBack"/>
-      <w:bookmarkEnd w:id="0"/>
-      <w:r>
-        <w:t>ount URL</w:t>
-      </w:r>
-    </w:p>
-    <w:p>
-      <w:hyperlink r:id="rId9" w:history="1">
+      <w:hyperlink r:id="rId7" w:history="1">
         <w:r>
           <w:rPr>
             <w:rStyle w:val="Hyperlink"/>
           </w:rPr>
-          <w:t>https://github.com/AustinVanStroodleBerry/CIS4655C-WebDev</w:t>
+          <w:t>https://github.com/AustinVanStroodleBerry/CIS4655C-WebDev/blob/master/Module%202/Activity/m</w:t>
+        </w:r>
+        <w:bookmarkStart w:id="0" w:name="_GoBack"/>
+        <w:bookmarkEnd w:id="0"/>
+        <w:r>
+          <w:rPr>
+            <w:rStyle w:val="Hyperlink"/>
+          </w:rPr>
+          <w:t>o</w:t>
+        </w:r>
+        <w:r>
+          <w:rPr>
+            <w:rStyle w:val="Hyperlink"/>
+          </w:rPr>
+          <w:t>d1_ex1.html</w:t>
         </w:r>
       </w:hyperlink>
     </w:p>
     <w:sectPr>
-      <w:headerReference w:type="default" r:id="rId10"/>
+      <w:headerReference w:type="default" r:id="rId8"/>
       <w:pgSz w:w="12240" w:h="15840"/>
       <w:pgMar w:top="1440" w:right="1440" w:bottom="1440" w:left="1440" w:header="720" w:footer="720" w:gutter="0"/>
       <w:cols w:space="720"/>
@@ -448,6 +324,7 @@
     <w:lsdException w:name="HTML Sample" w:semiHidden="1" w:unhideWhenUsed="1"/>
     <w:lsdException w:name="HTML Typewriter" w:semiHidden="1" w:unhideWhenUsed="1"/>
     <w:lsdException w:name="HTML Variable" w:semiHidden="1" w:unhideWhenUsed="1"/>
+    <w:lsdException w:name="Normal Table" w:semiHidden="1" w:unhideWhenUsed="1"/>
     <w:lsdException w:name="annotation subject" w:semiHidden="1" w:unhideWhenUsed="1"/>
     <w:lsdException w:name="No List" w:semiHidden="1" w:unhideWhenUsed="1"/>
     <w:lsdException w:name="Outline List 1" w:semiHidden="1" w:unhideWhenUsed="1"/>
@@ -494,8 +371,10 @@
     <w:lsdException w:name="Table Subtle 2" w:semiHidden="1" w:unhideWhenUsed="1"/>
     <w:lsdException w:name="Table Web 1" w:semiHidden="1" w:unhideWhenUsed="1"/>
     <w:lsdException w:name="Table Web 2" w:semiHidden="1" w:unhideWhenUsed="1"/>
+    <w:lsdException w:name="Table Web 3" w:semiHidden="1" w:unhideWhenUsed="1"/>
     <w:lsdException w:name="Balloon Text" w:semiHidden="1" w:unhideWhenUsed="1"/>
     <w:lsdException w:name="Table Grid" w:uiPriority="39"/>
+    <w:lsdException w:name="Table Theme" w:semiHidden="1" w:unhideWhenUsed="1"/>
     <w:lsdException w:name="Placeholder Text" w:semiHidden="1"/>
     <w:lsdException w:name="No Spacing" w:uiPriority="1" w:qFormat="1"/>
     <w:lsdException w:name="Light Shading" w:uiPriority="60"/>

</xml_diff>